<commit_message>
✍ Slight reformulations of unit test strategies.
</commit_message>
<xml_diff>
--- a/Aspects.docx
+++ b/Aspects.docx
@@ -20967,7 +20967,19 @@
         <w:rPr>
           <w:lang w:val="en-US"/>
         </w:rPr>
-        <w:t xml:space="preserve">If you would unit test everything, it could cost you 60% of your development time, which </w:t>
+        <w:t xml:space="preserve">If you would unit test everything, it </w:t>
+      </w:r>
+      <w:r>
+        <w:rPr>
+          <w:lang w:val="en-US"/>
+        </w:rPr>
+        <w:t xml:space="preserve">might </w:t>
+      </w:r>
+      <w:r>
+        <w:rPr>
+          <w:lang w:val="en-US"/>
+        </w:rPr>
+        <w:t xml:space="preserve">cost you 60% of your development time, which </w:t>
       </w:r>
       <w:r>
         <w:rPr>
@@ -21468,19 +21480,7 @@
         <w:rPr>
           <w:lang w:val="en-US"/>
         </w:rPr>
-        <w:t xml:space="preserve"> </w:t>
-      </w:r>
-      <w:r>
-        <w:rPr>
-          <w:lang w:val="en-US"/>
-        </w:rPr>
-        <w:t>Unit Test</w:t>
-      </w:r>
-      <w:r>
-        <w:rPr>
-          <w:lang w:val="en-US"/>
-        </w:rPr>
-        <w:t>s</w:t>
+        <w:t xml:space="preserve"> Unit Tests</w:t>
       </w:r>
     </w:p>
     <w:p>
@@ -21578,7 +21578,25 @@
         <w:rPr>
           <w:lang w:val="en-US"/>
         </w:rPr>
-        <w:t>Sometimes the readability might mean, that the code you are testing</w:t>
+        <w:t xml:space="preserve">Sometimes the readability might mean, that the </w:t>
+      </w:r>
+      <w:r>
+        <w:rPr>
+          <w:lang w:val="en-US"/>
+        </w:rPr>
+        <w:t xml:space="preserve">production </w:t>
+      </w:r>
+      <w:r>
+        <w:rPr>
+          <w:lang w:val="en-US"/>
+        </w:rPr>
+        <w:t xml:space="preserve">code </w:t>
+      </w:r>
+      <w:r>
+        <w:rPr>
+          <w:lang w:val="en-US"/>
+        </w:rPr>
+        <w:t>that is tested</w:t>
       </w:r>
       <w:r>
         <w:rPr>
@@ -21806,6 +21824,12 @@
         </w:rPr>
         <w:t>. Perhaps just one test for that is enough</w:t>
       </w:r>
+      <w:r>
+        <w:rPr>
+          <w:lang w:val="en-US"/>
+        </w:rPr>
+        <w:t>.</w:t>
+      </w:r>
     </w:p>
     <w:p>
       <w:pPr>
@@ -21918,19 +21942,31 @@
         <w:rPr>
           <w:lang w:val="en-US"/>
         </w:rPr>
-        <w:t>Perhaps concern</w:t>
-      </w:r>
-      <w:r>
-        <w:rPr>
-          <w:lang w:val="en-US"/>
-        </w:rPr>
-        <w:t xml:space="preserve"> yourself with </w:t>
-      </w:r>
-      <w:r>
-        <w:rPr>
-          <w:lang w:val="en-US"/>
-        </w:rPr>
-        <w:t>testing each control flow path.</w:t>
+        <w:t xml:space="preserve">Perhaps try to incorporate multiplicity: instead </w:t>
+      </w:r>
+      <w:r>
+        <w:rPr>
+          <w:lang w:val="en-US"/>
+        </w:rPr>
+        <w:t xml:space="preserve">just testing </w:t>
+      </w:r>
+      <w:r>
+        <w:rPr>
+          <w:lang w:val="en-US"/>
+        </w:rPr>
+        <w:t xml:space="preserve">1 item, </w:t>
+      </w:r>
+      <w:r>
+        <w:rPr>
+          <w:lang w:val="en-US"/>
+        </w:rPr>
+        <w:t xml:space="preserve">what would happen </w:t>
+      </w:r>
+      <w:r>
+        <w:rPr>
+          <w:lang w:val="en-US"/>
+        </w:rPr>
+        <w:t>for multiple items?</w:t>
       </w:r>
     </w:p>
     <w:p>
@@ -21948,19 +21984,19 @@
         <w:rPr>
           <w:lang w:val="en-US"/>
         </w:rPr>
-        <w:t xml:space="preserve">Perhaps not to test </w:t>
-      </w:r>
-      <w:r>
-        <w:rPr>
-          <w:lang w:val="en-US"/>
-        </w:rPr>
-        <w:t xml:space="preserve">each and every </w:t>
-      </w:r>
-      <w:r>
-        <w:rPr>
-          <w:lang w:val="en-US"/>
-        </w:rPr>
-        <w:t>combinations of parameter values.</w:t>
+        <w:t>Perhaps concern</w:t>
+      </w:r>
+      <w:r>
+        <w:rPr>
+          <w:lang w:val="en-US"/>
+        </w:rPr>
+        <w:t xml:space="preserve"> yourself with </w:t>
+      </w:r>
+      <w:r>
+        <w:rPr>
+          <w:lang w:val="en-US"/>
+        </w:rPr>
+        <w:t>testing each control flow path.</w:t>
       </w:r>
     </w:p>
     <w:p>
@@ -21978,7 +22014,19 @@
         <w:rPr>
           <w:lang w:val="en-US"/>
         </w:rPr>
-        <w:t>Perhaps look more at the implementation and base your test on it.</w:t>
+        <w:t xml:space="preserve">Perhaps not to test </w:t>
+      </w:r>
+      <w:r>
+        <w:rPr>
+          <w:lang w:val="en-US"/>
+        </w:rPr>
+        <w:t xml:space="preserve">each and every </w:t>
+      </w:r>
+      <w:r>
+        <w:rPr>
+          <w:lang w:val="en-US"/>
+        </w:rPr>
+        <w:t>combinations of parameter values.</w:t>
       </w:r>
     </w:p>
     <w:p>
@@ -21996,7 +22044,19 @@
         <w:rPr>
           <w:lang w:val="en-US"/>
         </w:rPr>
-        <w:t>It might make assumptions on the implementation, which might not be what a unit test should be concerned with.</w:t>
+        <w:t xml:space="preserve">Perhaps look more at the implementation and base </w:t>
+      </w:r>
+      <w:r>
+        <w:rPr>
+          <w:lang w:val="en-US"/>
+        </w:rPr>
+        <w:t xml:space="preserve">the </w:t>
+      </w:r>
+      <w:r>
+        <w:rPr>
+          <w:lang w:val="en-US"/>
+        </w:rPr>
+        <w:t>test on it.</w:t>
       </w:r>
     </w:p>
     <w:p>
@@ -22014,19 +22074,7 @@
         <w:rPr>
           <w:lang w:val="en-US"/>
         </w:rPr>
-        <w:t xml:space="preserve">But </w:t>
-      </w:r>
-      <w:r>
-        <w:rPr>
-          <w:lang w:val="en-US"/>
-        </w:rPr>
-        <w:t xml:space="preserve">this is an attempt </w:t>
-      </w:r>
-      <w:r>
-        <w:rPr>
-          <w:lang w:val="en-US"/>
-        </w:rPr>
-        <w:t>to find ways to cut corners that outweigh the costs.</w:t>
+        <w:t>It might make assumptions on the implementation, which might not be what a unit test should be concerned with.</w:t>
       </w:r>
     </w:p>
     <w:p>
@@ -22044,19 +22092,19 @@
         <w:rPr>
           <w:lang w:val="en-US"/>
         </w:rPr>
-        <w:t xml:space="preserve">It might not make them better tests, but it might make it more doable for </w:t>
-      </w:r>
-      <w:r>
-        <w:rPr>
-          <w:lang w:val="en-US"/>
-        </w:rPr>
-        <w:t>you</w:t>
-      </w:r>
-      <w:r>
-        <w:rPr>
-          <w:lang w:val="en-US"/>
-        </w:rPr>
-        <w:t>.</w:t>
+        <w:t xml:space="preserve">But </w:t>
+      </w:r>
+      <w:r>
+        <w:rPr>
+          <w:lang w:val="en-US"/>
+        </w:rPr>
+        <w:t xml:space="preserve">this is an attempt </w:t>
+      </w:r>
+      <w:r>
+        <w:rPr>
+          <w:lang w:val="en-US"/>
+        </w:rPr>
+        <w:t>to find ways to cut corners that outweigh the costs.</w:t>
       </w:r>
     </w:p>
     <w:p>
@@ -22074,31 +22122,7 @@
         <w:rPr>
           <w:lang w:val="en-US"/>
         </w:rPr>
-        <w:t>"Have you seen it work?" might be good question to ask. (</w:t>
-      </w:r>
-      <w:r>
-        <w:rPr>
-          <w:lang w:val="en-US"/>
-        </w:rPr>
-        <w:t xml:space="preserve">Having </w:t>
-      </w:r>
-      <w:r>
-        <w:rPr>
-          <w:lang w:val="en-US"/>
-        </w:rPr>
-        <w:t>"seen it work" in a unit test</w:t>
-      </w:r>
-      <w:r>
-        <w:rPr>
-          <w:lang w:val="en-US"/>
-        </w:rPr>
-        <w:t xml:space="preserve"> once</w:t>
-      </w:r>
-      <w:r>
-        <w:rPr>
-          <w:lang w:val="en-US"/>
-        </w:rPr>
-        <w:t>.)</w:t>
+        <w:t>It might not make them better tests, but it might make it more doable.</w:t>
       </w:r>
     </w:p>
     <w:p>
@@ -22116,7 +22140,65 @@
         <w:rPr>
           <w:lang w:val="en-US"/>
         </w:rPr>
-        <w:t>"Could I skip this and be happy?"</w:t>
+        <w:t>"Have you seen it work?" might be good question to ask (</w:t>
+      </w:r>
+      <w:r>
+        <w:rPr>
+          <w:lang w:val="en-US"/>
+        </w:rPr>
+        <w:t>o</w:t>
+      </w:r>
+      <w:r>
+        <w:rPr>
+          <w:lang w:val="en-US"/>
+        </w:rPr>
+        <w:t xml:space="preserve">r </w:t>
+      </w:r>
+      <w:r>
+        <w:rPr>
+          <w:lang w:val="en-US"/>
+        </w:rPr>
+        <w:t>"Have you seen it work</w:t>
+      </w:r>
+      <w:r>
+        <w:rPr>
+          <w:lang w:val="en-US"/>
+        </w:rPr>
+        <w:t xml:space="preserve"> </w:t>
+      </w:r>
+      <w:r>
+        <w:rPr>
+          <w:i/>
+          <w:iCs/>
+          <w:lang w:val="en-US"/>
+        </w:rPr>
+        <w:t xml:space="preserve">in a </w:t>
+      </w:r>
+      <w:r>
+        <w:rPr>
+          <w:i/>
+          <w:iCs/>
+          <w:lang w:val="en-US"/>
+        </w:rPr>
+        <w:t>unit test</w:t>
+      </w:r>
+      <w:r>
+        <w:rPr>
+          <w:lang w:val="en-US"/>
+        </w:rPr>
+        <w:t xml:space="preserve"> once</w:t>
+      </w:r>
+      <w:r>
+        <w:rPr>
+          <w:lang w:val="en-US"/>
+        </w:rPr>
+        <w:t>?"</w:t>
+      </w:r>
+      <w:r>
+        <w:rPr>
+          <w:lang w:val="en-US"/>
+        </w:rPr>
+        <w:t>)</w:t>
       </w:r>
     </w:p>
     <w:p>
@@ -22134,7 +22216,7 @@
         <w:rPr>
           <w:lang w:val="en-US"/>
         </w:rPr>
-        <w:t>Collapsing disparate, but very similar cases into one test method might help.</w:t>
+        <w:t>"Could I skip this and be happy?"</w:t>
       </w:r>
     </w:p>
     <w:p>
@@ -22152,7 +22234,37 @@
         <w:rPr>
           <w:lang w:val="en-US"/>
         </w:rPr>
-        <w:t xml:space="preserve">When following guidelines like this, </w:t>
+        <w:t>Collapsing disparate, but very similar cases into one test method might help.</w:t>
+      </w:r>
+    </w:p>
+    <w:p>
+      <w:pPr>
+        <w:pStyle w:val="ListParagraph"/>
+        <w:numPr>
+          <w:ilvl w:val="0"/>
+          <w:numId w:val="12"/>
+        </w:numPr>
+        <w:rPr>
+          <w:lang w:val="en-US"/>
+        </w:rPr>
+      </w:pPr>
+      <w:r>
+        <w:rPr>
+          <w:lang w:val="en-US"/>
+        </w:rPr>
+        <w:t xml:space="preserve">When following </w:t>
+      </w:r>
+      <w:r>
+        <w:rPr>
+          <w:lang w:val="en-US"/>
+        </w:rPr>
+        <w:t xml:space="preserve">these </w:t>
+      </w:r>
+      <w:r>
+        <w:rPr>
+          <w:lang w:val="en-US"/>
+        </w:rPr>
+        <w:t xml:space="preserve">guidelines, </w:t>
       </w:r>
       <w:r>
         <w:rPr>
@@ -28766,7 +28878,7 @@
     <w:lsdException w:name="HTML Top of Form" w:semiHidden="1" w:uiPriority="99" w:unhideWhenUsed="1"/>
     <w:lsdException w:name="HTML Bottom of Form" w:semiHidden="1" w:uiPriority="99" w:unhideWhenUsed="1"/>
     <w:lsdException w:name="HTML Variable" w:semiHidden="1" w:unhideWhenUsed="1"/>
-    <w:lsdException w:name="Normal Table" w:uiPriority="99"/>
+    <w:lsdException w:name="Normal Table" w:semiHidden="1" w:uiPriority="99" w:unhideWhenUsed="1"/>
     <w:lsdException w:name="No List" w:semiHidden="1" w:uiPriority="99" w:unhideWhenUsed="1"/>
     <w:lsdException w:name="Outline List 1" w:semiHidden="1" w:uiPriority="99" w:unhideWhenUsed="1"/>
     <w:lsdException w:name="Outline List 2" w:semiHidden="1" w:uiPriority="99" w:unhideWhenUsed="1"/>
@@ -28812,9 +28924,9 @@
     <w:lsdException w:name="Table Subtle 2" w:semiHidden="1" w:uiPriority="99" w:unhideWhenUsed="1"/>
     <w:lsdException w:name="Table Web 1" w:semiHidden="1" w:uiPriority="99" w:unhideWhenUsed="1"/>
     <w:lsdException w:name="Table Web 2" w:semiHidden="1" w:uiPriority="99" w:unhideWhenUsed="1"/>
-    <w:lsdException w:name="Table Web 3" w:uiPriority="99"/>
+    <w:lsdException w:name="Table Web 3" w:semiHidden="1" w:uiPriority="99" w:unhideWhenUsed="1"/>
     <w:lsdException w:name="Balloon Text" w:semiHidden="1" w:unhideWhenUsed="1"/>
-    <w:lsdException w:name="Table Theme" w:uiPriority="99"/>
+    <w:lsdException w:name="Table Theme" w:semiHidden="1" w:uiPriority="99" w:unhideWhenUsed="1"/>
     <w:lsdException w:name="Placeholder Text" w:semiHidden="1" w:uiPriority="99"/>
     <w:lsdException w:name="No Spacing" w:uiPriority="1" w:qFormat="1"/>
     <w:lsdException w:name="Light Shading" w:uiPriority="60"/>

</xml_diff>